<commit_message>
change license and html
</commit_message>
<xml_diff>
--- a/projects/Head360/static/downloads/LicenseAgreement_synhead100.docx
+++ b/projects/Head360/static/downloads/LicenseAgreement_synhead100.docx
@@ -1269,7 +1269,7 @@
         <w:spacing w:line="360" w:lineRule="auto"/>
         <w:contextualSpacing/>
         <w:rPr>
-          <w:rFonts w:ascii="Times New Roman" w:hAnsi="Times New Roman" w:cs="Times New Roman" w:hint="eastAsia"/>
+          <w:rFonts w:ascii="Times New Roman" w:hAnsi="Times New Roman" w:cs="Times New Roman"/>
           <w:sz w:val="24"/>
           <w:szCs w:val="24"/>
         </w:rPr>
@@ -1370,47 +1370,7 @@
           <w:sz w:val="24"/>
           <w:szCs w:val="24"/>
         </w:rPr>
-        <w:t>yuxiaohe</w:t>
-      </w:r>
-      <w:r>
-        <w:rPr>
-          <w:rFonts w:ascii="Times New Roman" w:hAnsi="Times New Roman" w:cs="Times New Roman" w:hint="eastAsia"/>
-          <w:i/>
-          <w:iCs/>
-          <w:sz w:val="24"/>
-          <w:szCs w:val="24"/>
-        </w:rPr>
-        <w:t>@</w:t>
-      </w:r>
-      <w:r>
-        <w:rPr>
-          <w:rFonts w:ascii="Times New Roman" w:hAnsi="Times New Roman" w:cs="Times New Roman" w:hint="eastAsia"/>
-          <w:i/>
-          <w:iCs/>
-          <w:sz w:val="24"/>
-          <w:szCs w:val="24"/>
-        </w:rPr>
-        <w:t>smail.nju.edu</w:t>
-      </w:r>
-      <w:r>
-        <w:rPr>
-          <w:rFonts w:ascii="Times New Roman" w:hAnsi="Times New Roman" w:cs="Times New Roman" w:hint="eastAsia"/>
-          <w:i/>
-          <w:iCs/>
-          <w:sz w:val="24"/>
-          <w:szCs w:val="24"/>
-        </w:rPr>
-        <w:t>.</w:t>
-      </w:r>
-      <w:r>
-        <w:rPr>
-          <w:rFonts w:ascii="Times New Roman" w:hAnsi="Times New Roman" w:cs="Times New Roman" w:hint="eastAsia"/>
-          <w:i/>
-          <w:iCs/>
-          <w:sz w:val="24"/>
-          <w:szCs w:val="24"/>
-        </w:rPr>
-        <w:t>cn</w:t>
+        <w:t>nju3dv@nju.edu.cn</w:t>
       </w:r>
     </w:p>
     <w:p>
@@ -1918,43 +1878,7 @@
           <w:sz w:val="24"/>
           <w:szCs w:val="24"/>
         </w:rPr>
-        <w:t>yuxiaohe</w:t>
-      </w:r>
-      <w:r>
-        <w:rPr>
-          <w:rFonts w:ascii="Times New Roman" w:hAnsi="Times New Roman" w:cs="Times New Roman" w:hint="eastAsia"/>
-          <w:i/>
-          <w:sz w:val="24"/>
-          <w:szCs w:val="24"/>
-        </w:rPr>
-        <w:t>@</w:t>
-      </w:r>
-      <w:r>
-        <w:rPr>
-          <w:rFonts w:ascii="Times New Roman" w:hAnsi="Times New Roman" w:cs="Times New Roman" w:hint="eastAsia"/>
-          <w:i/>
-          <w:sz w:val="24"/>
-          <w:szCs w:val="24"/>
-        </w:rPr>
-        <w:t>smail.nju.edu</w:t>
-      </w:r>
-      <w:r>
-        <w:rPr>
-          <w:rFonts w:ascii="Times New Roman" w:hAnsi="Times New Roman" w:cs="Times New Roman" w:hint="eastAsia"/>
-          <w:i/>
-          <w:sz w:val="24"/>
-          <w:szCs w:val="24"/>
-        </w:rPr>
-        <w:t>.c</w:t>
-      </w:r>
-      <w:r>
-        <w:rPr>
-          <w:rFonts w:ascii="Times New Roman" w:hAnsi="Times New Roman" w:cs="Times New Roman" w:hint="eastAsia"/>
-          <w:i/>
-          <w:sz w:val="24"/>
-          <w:szCs w:val="24"/>
-        </w:rPr>
-        <w:t>n</w:t>
+        <w:t>nju3dv@nju.edu.cn</w:t>
       </w:r>
       <w:r>
         <w:rPr>

</xml_diff>